<commit_message>
relatorio v3 chave ssh
</commit_message>
<xml_diff>
--- a/relatorio_tpseguranca.docx
+++ b/relatorio_tpseguranca.docx
@@ -4949,14 +4949,30 @@
                             <w:r>
                               <w:t xml:space="preserve">Figura </w:t>
                             </w:r>
-                            <w:fldSimple w:instr=" SEQ Figura \* ARABIC ">
-                              <w:r>
-                                <w:rPr>
-                                  <w:noProof/>
-                                </w:rPr>
-                                <w:t>1</w:t>
-                              </w:r>
-                            </w:fldSimple>
+                            <w:r>
+                              <w:fldChar w:fldCharType="begin"/>
+                            </w:r>
+                            <w:r>
+                              <w:instrText xml:space="preserve"> SEQ Figura \* ARAB</w:instrText>
+                            </w:r>
+                            <w:r>
+                              <w:instrText xml:space="preserve">IC </w:instrText>
+                            </w:r>
+                            <w:r>
+                              <w:fldChar w:fldCharType="separate"/>
+                            </w:r>
+                            <w:r>
+                              <w:rPr>
+                                <w:noProof/>
+                              </w:rPr>
+                              <w:t>1</w:t>
+                            </w:r>
+                            <w:r>
+                              <w:rPr>
+                                <w:noProof/>
+                              </w:rPr>
+                              <w:fldChar w:fldCharType="end"/>
+                            </w:r>
                             <w:r>
                               <w:t xml:space="preserve"> Topologia</w:t>
                             </w:r>
@@ -4996,14 +5012,30 @@
                       <w:r>
                         <w:t xml:space="preserve">Figura </w:t>
                       </w:r>
-                      <w:fldSimple w:instr=" SEQ Figura \* ARABIC ">
-                        <w:r>
-                          <w:rPr>
-                            <w:noProof/>
-                          </w:rPr>
-                          <w:t>1</w:t>
-                        </w:r>
-                      </w:fldSimple>
+                      <w:r>
+                        <w:fldChar w:fldCharType="begin"/>
+                      </w:r>
+                      <w:r>
+                        <w:instrText xml:space="preserve"> SEQ Figura \* ARAB</w:instrText>
+                      </w:r>
+                      <w:r>
+                        <w:instrText xml:space="preserve">IC </w:instrText>
+                      </w:r>
+                      <w:r>
+                        <w:fldChar w:fldCharType="separate"/>
+                      </w:r>
+                      <w:r>
+                        <w:rPr>
+                          <w:noProof/>
+                        </w:rPr>
+                        <w:t>1</w:t>
+                      </w:r>
+                      <w:r>
+                        <w:rPr>
+                          <w:noProof/>
+                        </w:rPr>
+                        <w:fldChar w:fldCharType="end"/>
+                      </w:r>
                       <w:r>
                         <w:t xml:space="preserve"> Topologia</w:t>
                       </w:r>
@@ -6191,14 +6223,27 @@
       <w:r>
         <w:t xml:space="preserve">Tabela </w:t>
       </w:r>
-      <w:fldSimple w:instr=" SEQ Tabela \* ARABIC ">
-        <w:r>
-          <w:rPr>
-            <w:noProof/>
-          </w:rPr>
-          <w:t>1</w:t>
-        </w:r>
-      </w:fldSimple>
+      <w:r>
+        <w:fldChar w:fldCharType="begin"/>
+      </w:r>
+      <w:r>
+        <w:instrText xml:space="preserve"> SEQ Tabela \* ARABIC </w:instrText>
+      </w:r>
+      <w:r>
+        <w:fldChar w:fldCharType="separate"/>
+      </w:r>
+      <w:r>
+        <w:rPr>
+          <w:noProof/>
+        </w:rPr>
+        <w:t>1</w:t>
+      </w:r>
+      <w:r>
+        <w:rPr>
+          <w:noProof/>
+        </w:rPr>
+        <w:fldChar w:fldCharType="end"/>
+      </w:r>
       <w:r>
         <w:t xml:space="preserve"> Endereços</w:t>
       </w:r>
@@ -6478,14 +6523,27 @@
       <w:r>
         <w:t xml:space="preserve">Tabela </w:t>
       </w:r>
-      <w:fldSimple w:instr=" SEQ Tabela \* ARABIC ">
-        <w:r>
-          <w:rPr>
-            <w:noProof/>
-          </w:rPr>
-          <w:t>2</w:t>
-        </w:r>
-      </w:fldSimple>
+      <w:r>
+        <w:fldChar w:fldCharType="begin"/>
+      </w:r>
+      <w:r>
+        <w:instrText xml:space="preserve"> SEQ Tabela \* ARABIC </w:instrText>
+      </w:r>
+      <w:r>
+        <w:fldChar w:fldCharType="separate"/>
+      </w:r>
+      <w:r>
+        <w:rPr>
+          <w:noProof/>
+        </w:rPr>
+        <w:t>2</w:t>
+      </w:r>
+      <w:r>
+        <w:rPr>
+          <w:noProof/>
+        </w:rPr>
+        <w:fldChar w:fldCharType="end"/>
+      </w:r>
       <w:r>
         <w:t xml:space="preserve"> Utilizadores dos routers</w:t>
       </w:r>
@@ -6641,14 +6699,27 @@
       <w:r>
         <w:t xml:space="preserve">Tabela </w:t>
       </w:r>
-      <w:fldSimple w:instr=" SEQ Tabela \* ARABIC ">
-        <w:r>
-          <w:rPr>
-            <w:noProof/>
-          </w:rPr>
-          <w:t>3</w:t>
-        </w:r>
-      </w:fldSimple>
+      <w:r>
+        <w:fldChar w:fldCharType="begin"/>
+      </w:r>
+      <w:r>
+        <w:instrText xml:space="preserve"> SEQ Tabela \* ARABIC </w:instrText>
+      </w:r>
+      <w:r>
+        <w:fldChar w:fldCharType="separate"/>
+      </w:r>
+      <w:r>
+        <w:rPr>
+          <w:noProof/>
+        </w:rPr>
+        <w:t>3</w:t>
+      </w:r>
+      <w:r>
+        <w:rPr>
+          <w:noProof/>
+        </w:rPr>
+        <w:fldChar w:fldCharType="end"/>
+      </w:r>
       <w:r>
         <w:t xml:space="preserve"> Utilizadores de VPCS</w:t>
       </w:r>
@@ -6695,24 +6766,112 @@
       <w:bookmarkEnd w:id="10"/>
     </w:p>
     <w:p>
+      <w:pPr>
+        <w:rPr>
+          <w:szCs w:val="24"/>
+        </w:rPr>
+      </w:pPr>
       <w:r>
         <w:t>Apenas dois routers possuem telnet nomeadamente o Externos, pois este como é um router c2600 não aceita SSH</w:t>
       </w:r>
       <w:r>
         <w:t>, e o WAN pois foi necessário para a implementação da ACL Dynamic.</w:t>
       </w:r>
-    </w:p>
-    <w:p>
-      <w:pPr>
+      <w:r>
+        <w:t xml:space="preserve"> </w:t>
+      </w:r>
+      <w:r>
         <w:rPr>
           <w:szCs w:val="24"/>
         </w:rPr>
-      </w:pPr>
-      <w:r>
+        <w:t>Como o protocolo de aplicação telnet é pouco seguro decidimos aplicar nos restantes routers SSH e bloquear o telnet.</w:t>
+      </w:r>
+    </w:p>
+    <w:p>
+      <w:pPr>
         <w:rPr>
           <w:szCs w:val="24"/>
         </w:rPr>
-        <w:t xml:space="preserve">Como o protocolo de aplicação telnet é pouco seguro decidimos aplicar nos restantes routers SSH e bloquear o telnet. </w:t>
+      </w:pPr>
+      <w:r>
+        <w:rPr>
+          <w:szCs w:val="24"/>
+        </w:rPr>
+        <w:t>Ao reiniciar a topologia, a key de ssh não é guardada. Para que possa ser feito shh aos equipamentos é necessario gerar a key com a seguinte key:</w:t>
+      </w:r>
+    </w:p>
+    <w:p>
+      <w:pPr>
+        <w:rPr>
+          <w:b/>
+          <w:bCs/>
+          <w:u w:val="single"/>
+          <w:lang w:val="en-US"/>
+        </w:rPr>
+      </w:pPr>
+      <w:r>
+        <w:rPr>
+          <w:b/>
+          <w:bCs/>
+          <w:szCs w:val="24"/>
+          <w:u w:val="single"/>
+          <w:lang w:val="en-US"/>
+        </w:rPr>
+        <w:t xml:space="preserve">crypto key </w:t>
+      </w:r>
+      <w:proofErr w:type="gramStart"/>
+      <w:r>
+        <w:rPr>
+          <w:b/>
+          <w:bCs/>
+          <w:szCs w:val="24"/>
+          <w:u w:val="single"/>
+          <w:lang w:val="en-US"/>
+        </w:rPr>
+        <w:t>generate</w:t>
+      </w:r>
+      <w:proofErr w:type="gramEnd"/>
+      <w:r>
+        <w:rPr>
+          <w:b/>
+          <w:bCs/>
+          <w:szCs w:val="24"/>
+          <w:u w:val="single"/>
+          <w:lang w:val="en-US"/>
+        </w:rPr>
+        <w:t xml:space="preserve"> </w:t>
+      </w:r>
+      <w:proofErr w:type="spellStart"/>
+      <w:r>
+        <w:rPr>
+          <w:b/>
+          <w:bCs/>
+          <w:szCs w:val="24"/>
+          <w:u w:val="single"/>
+          <w:lang w:val="en-US"/>
+        </w:rPr>
+        <w:t>rsa</w:t>
+      </w:r>
+      <w:proofErr w:type="spellEnd"/>
+      <w:r>
+        <w:rPr>
+          <w:b/>
+          <w:bCs/>
+          <w:szCs w:val="24"/>
+          <w:u w:val="single"/>
+          <w:lang w:val="en-US"/>
+        </w:rPr>
+        <w:t xml:space="preserve"> general-keys modulus 1024</w:t>
+      </w:r>
+      <w:r>
+        <w:rPr>
+          <w:b/>
+          <w:bCs/>
+          <w:szCs w:val="24"/>
+          <w:u w:val="single"/>
+          <w:lang w:val="en-US"/>
+        </w:rPr>
+        <w:t xml:space="preserve"> </w:t>
       </w:r>
     </w:p>
     <w:p>
@@ -6734,6 +6893,9 @@
       <w:r>
         <w:t>WAN tem uma rota para a rede de Docentes, Externos e Core-Servicos</w:t>
       </w:r>
+      <w:r>
+        <w:t>.</w:t>
+      </w:r>
     </w:p>
     <w:p>
       <w:r>
@@ -6773,12 +6935,15 @@
     </w:p>
     <w:p>
       <w:r>
-        <w:t xml:space="preserve">Para esta configuração resolvemos usar o Radius que é um protocolo que opera nas portas 1812 e 1813, que fornece a autenticação centralizada, a autorização e a gestão contabilística (AAA) para os utilizadores que se ligam e utilizam o serviço de rede. A sua principal função é autenticar utilizadores. Com a autenticação AAA, vai permitir que o Administrador da rede consiga configurar e acessar o dispositivo. </w:t>
-      </w:r>
-    </w:p>
-    <w:p>
+        <w:t xml:space="preserve">Para esta configuração resolvemos usar o Radius que é um protocolo que opera nas portas 1812 e 1813, que fornece a autenticação centralizada, a autorização e a gestão contabilística (AAA) para os utilizadores que se ligam e utilizam o serviço de rede. A sua </w:t>
+      </w:r>
       <w:r>
         <w:lastRenderedPageBreak/>
+        <w:t xml:space="preserve">principal função é autenticar utilizadores. Com a autenticação AAA, vai permitir que o Administrador da rede consiga configurar e acessar o dispositivo. </w:t>
+      </w:r>
+    </w:p>
+    <w:p>
+      <w:r>
         <w:t xml:space="preserve">Usámos o radius nos routers </w:t>
       </w:r>
       <w:r>
@@ -6854,24 +7019,14 @@
       <w:r>
         <w:t xml:space="preserve">Figura </w:t>
       </w:r>
-      <w:r>
-        <w:fldChar w:fldCharType="begin"/>
-      </w:r>
-      <w:r>
-        <w:instrText xml:space="preserve"> SEQ Figura \* ARABIC </w:instrText>
-      </w:r>
-      <w:r>
-        <w:fldChar w:fldCharType="separate"/>
-      </w:r>
-      <w:r>
-        <w:rPr>
-          <w:noProof/>
-        </w:rPr>
-        <w:t>2</w:t>
-      </w:r>
-      <w:r>
-        <w:fldChar w:fldCharType="end"/>
-      </w:r>
+      <w:fldSimple w:instr=" SEQ Figura \* ARABIC ">
+        <w:r>
+          <w:rPr>
+            <w:noProof/>
+          </w:rPr>
+          <w:t>2</w:t>
+        </w:r>
+      </w:fldSimple>
       <w:r>
         <w:t xml:space="preserve"> WinRadius</w:t>
       </w:r>
@@ -6943,14 +7098,27 @@
       <w:r>
         <w:t xml:space="preserve">Figura </w:t>
       </w:r>
-      <w:fldSimple w:instr=" SEQ Figura \* ARABIC ">
-        <w:r>
-          <w:rPr>
-            <w:noProof/>
-          </w:rPr>
-          <w:t>3</w:t>
-        </w:r>
-      </w:fldSimple>
+      <w:r>
+        <w:fldChar w:fldCharType="begin"/>
+      </w:r>
+      <w:r>
+        <w:instrText xml:space="preserve"> SEQ Figura \* ARABIC </w:instrText>
+      </w:r>
+      <w:r>
+        <w:fldChar w:fldCharType="separate"/>
+      </w:r>
+      <w:r>
+        <w:rPr>
+          <w:noProof/>
+        </w:rPr>
+        <w:t>3</w:t>
+      </w:r>
+      <w:r>
+        <w:rPr>
+          <w:noProof/>
+        </w:rPr>
+        <w:fldChar w:fldCharType="end"/>
+      </w:r>
       <w:r>
         <w:t xml:space="preserve"> Configuração AAA</w:t>
       </w:r>
@@ -7030,14 +7198,27 @@
       <w:r>
         <w:t xml:space="preserve">Figura </w:t>
       </w:r>
-      <w:fldSimple w:instr=" SEQ Figura \* ARABIC ">
-        <w:r>
-          <w:rPr>
-            <w:noProof/>
-          </w:rPr>
-          <w:t>4</w:t>
-        </w:r>
-      </w:fldSimple>
+      <w:r>
+        <w:fldChar w:fldCharType="begin"/>
+      </w:r>
+      <w:r>
+        <w:instrText xml:space="preserve"> SEQ Figura \* ARABIC </w:instrText>
+      </w:r>
+      <w:r>
+        <w:fldChar w:fldCharType="separate"/>
+      </w:r>
+      <w:r>
+        <w:rPr>
+          <w:noProof/>
+        </w:rPr>
+        <w:t>4</w:t>
+      </w:r>
+      <w:r>
+        <w:rPr>
+          <w:noProof/>
+        </w:rPr>
+        <w:fldChar w:fldCharType="end"/>
+      </w:r>
       <w:r>
         <w:t xml:space="preserve"> Configuração Radius</w:t>
       </w:r>
@@ -7097,7 +7278,6 @@
       </w:pPr>
       <w:bookmarkStart w:id="17" w:name="_Toc72881337"/>
       <w:r>
-        <w:lastRenderedPageBreak/>
         <w:t>Configuração do Syslog</w:t>
       </w:r>
       <w:bookmarkEnd w:id="17"/>
@@ -7174,14 +7354,27 @@
       <w:r>
         <w:t xml:space="preserve">Figura </w:t>
       </w:r>
-      <w:fldSimple w:instr=" SEQ Figura \* ARABIC ">
-        <w:r>
-          <w:rPr>
-            <w:noProof/>
-          </w:rPr>
-          <w:t>5</w:t>
-        </w:r>
-      </w:fldSimple>
+      <w:r>
+        <w:fldChar w:fldCharType="begin"/>
+      </w:r>
+      <w:r>
+        <w:instrText xml:space="preserve"> SEQ Figura \* ARABIC </w:instrText>
+      </w:r>
+      <w:r>
+        <w:fldChar w:fldCharType="separate"/>
+      </w:r>
+      <w:r>
+        <w:rPr>
+          <w:noProof/>
+        </w:rPr>
+        <w:t>5</w:t>
+      </w:r>
+      <w:r>
+        <w:rPr>
+          <w:noProof/>
+        </w:rPr>
+        <w:fldChar w:fldCharType="end"/>
+      </w:r>
       <w:r>
         <w:t xml:space="preserve"> Ambiente de Syslog</w:t>
       </w:r>
@@ -7266,14 +7459,27 @@
       <w:r>
         <w:t xml:space="preserve">Figura </w:t>
       </w:r>
-      <w:fldSimple w:instr=" SEQ Figura \* ARABIC ">
-        <w:r>
-          <w:rPr>
-            <w:noProof/>
-          </w:rPr>
-          <w:t>6</w:t>
-        </w:r>
-      </w:fldSimple>
+      <w:r>
+        <w:fldChar w:fldCharType="begin"/>
+      </w:r>
+      <w:r>
+        <w:instrText xml:space="preserve"> SEQ Figura \* ARABIC </w:instrText>
+      </w:r>
+      <w:r>
+        <w:fldChar w:fldCharType="separate"/>
+      </w:r>
+      <w:r>
+        <w:rPr>
+          <w:noProof/>
+        </w:rPr>
+        <w:t>6</w:t>
+      </w:r>
+      <w:r>
+        <w:rPr>
+          <w:noProof/>
+        </w:rPr>
+        <w:fldChar w:fldCharType="end"/>
+      </w:r>
       <w:r>
         <w:t xml:space="preserve"> Log de login</w:t>
       </w:r>
@@ -7349,6 +7555,7 @@
         <w:rPr>
           <w:noProof/>
         </w:rPr>
+        <w:lastRenderedPageBreak/>
         <w:drawing>
           <wp:inline distT="0" distB="0" distL="0" distR="0" wp14:anchorId="5262C364" wp14:editId="31EEA779">
             <wp:extent cx="4810125" cy="2609850"/>
@@ -7394,24 +7601,14 @@
       <w:r>
         <w:t xml:space="preserve">Figura </w:t>
       </w:r>
-      <w:r>
-        <w:fldChar w:fldCharType="begin"/>
-      </w:r>
-      <w:r>
-        <w:instrText xml:space="preserve"> SEQ Figura \* ARABIC </w:instrText>
-      </w:r>
-      <w:r>
-        <w:fldChar w:fldCharType="separate"/>
-      </w:r>
-      <w:r>
-        <w:rPr>
-          <w:noProof/>
-        </w:rPr>
-        <w:t>7</w:t>
-      </w:r>
-      <w:r>
-        <w:fldChar w:fldCharType="end"/>
-      </w:r>
+      <w:fldSimple w:instr=" SEQ Figura \* ARABIC ">
+        <w:r>
+          <w:rPr>
+            <w:noProof/>
+          </w:rPr>
+          <w:t>7</w:t>
+        </w:r>
+      </w:fldSimple>
       <w:r>
         <w:t xml:space="preserve"> Banner MOTD e Login</w:t>
       </w:r>
@@ -7419,7 +7616,6 @@
     </w:p>
     <w:p>
       <w:r>
-        <w:lastRenderedPageBreak/>
         <w:t>Seguidamente o utilizador terá de fazer login, em que post</w:t>
       </w:r>
       <w:r>
@@ -7489,24 +7685,14 @@
       <w:r>
         <w:t xml:space="preserve">Figura </w:t>
       </w:r>
-      <w:r>
-        <w:fldChar w:fldCharType="begin"/>
-      </w:r>
-      <w:r>
-        <w:instrText xml:space="preserve"> SEQ Figura \* ARABIC </w:instrText>
-      </w:r>
-      <w:r>
-        <w:fldChar w:fldCharType="separate"/>
-      </w:r>
-      <w:r>
-        <w:rPr>
-          <w:noProof/>
-        </w:rPr>
-        <w:t>8</w:t>
-      </w:r>
-      <w:r>
-        <w:fldChar w:fldCharType="end"/>
-      </w:r>
+      <w:fldSimple w:instr=" SEQ Figura \* ARABIC ">
+        <w:r>
+          <w:rPr>
+            <w:noProof/>
+          </w:rPr>
+          <w:t>8</w:t>
+        </w:r>
+      </w:fldSimple>
       <w:r>
         <w:t xml:space="preserve"> Banner EXEC</w:t>
       </w:r>
@@ -7633,14 +7819,27 @@
       <w:r>
         <w:t xml:space="preserve">Figura </w:t>
       </w:r>
-      <w:fldSimple w:instr=" SEQ Figura \* ARABIC ">
-        <w:r>
-          <w:rPr>
-            <w:noProof/>
-          </w:rPr>
-          <w:t>9</w:t>
-        </w:r>
-      </w:fldSimple>
+      <w:r>
+        <w:fldChar w:fldCharType="begin"/>
+      </w:r>
+      <w:r>
+        <w:instrText xml:space="preserve"> SEQ Figura \* ARABIC </w:instrText>
+      </w:r>
+      <w:r>
+        <w:fldChar w:fldCharType="separate"/>
+      </w:r>
+      <w:r>
+        <w:rPr>
+          <w:noProof/>
+        </w:rPr>
+        <w:t>9</w:t>
+      </w:r>
+      <w:r>
+        <w:rPr>
+          <w:noProof/>
+        </w:rPr>
+        <w:fldChar w:fldCharType="end"/>
+      </w:r>
       <w:r>
         <w:t xml:space="preserve"> </w:t>
       </w:r>
@@ -7719,14 +7918,27 @@
       <w:r>
         <w:t xml:space="preserve">Figura </w:t>
       </w:r>
-      <w:fldSimple w:instr=" SEQ Figura \* ARABIC ">
-        <w:r>
-          <w:rPr>
-            <w:noProof/>
-          </w:rPr>
-          <w:t>10</w:t>
-        </w:r>
-      </w:fldSimple>
+      <w:r>
+        <w:fldChar w:fldCharType="begin"/>
+      </w:r>
+      <w:r>
+        <w:instrText xml:space="preserve"> SEQ Figura \* ARABIC </w:instrText>
+      </w:r>
+      <w:r>
+        <w:fldChar w:fldCharType="separate"/>
+      </w:r>
+      <w:r>
+        <w:rPr>
+          <w:noProof/>
+        </w:rPr>
+        <w:t>10</w:t>
+      </w:r>
+      <w:r>
+        <w:rPr>
+          <w:noProof/>
+        </w:rPr>
+        <w:fldChar w:fldCharType="end"/>
+      </w:r>
       <w:r>
         <w:t xml:space="preserve"> Privilégios de Utilizador</w:t>
       </w:r>
@@ -7786,14 +7998,27 @@
       <w:r>
         <w:t xml:space="preserve">Figura </w:t>
       </w:r>
-      <w:fldSimple w:instr=" SEQ Figura \* ARABIC ">
-        <w:r>
-          <w:rPr>
-            <w:noProof/>
-          </w:rPr>
-          <w:t>11</w:t>
-        </w:r>
-      </w:fldSimple>
+      <w:r>
+        <w:fldChar w:fldCharType="begin"/>
+      </w:r>
+      <w:r>
+        <w:instrText xml:space="preserve"> SEQ Figura \* ARABIC </w:instrText>
+      </w:r>
+      <w:r>
+        <w:fldChar w:fldCharType="separate"/>
+      </w:r>
+      <w:r>
+        <w:rPr>
+          <w:noProof/>
+        </w:rPr>
+        <w:t>11</w:t>
+      </w:r>
+      <w:r>
+        <w:rPr>
+          <w:noProof/>
+        </w:rPr>
+        <w:fldChar w:fldCharType="end"/>
+      </w:r>
       <w:r>
         <w:t xml:space="preserve"> Configuração de privilégios</w:t>
       </w:r>
@@ -7809,6 +8034,7 @@
         <w:rPr>
           <w:u w:val="single"/>
         </w:rPr>
+        <w:lastRenderedPageBreak/>
         <w:t>No router Externos n</w:t>
       </w:r>
       <w:r>
@@ -7938,14 +8164,27 @@
       <w:r>
         <w:t xml:space="preserve">Figura </w:t>
       </w:r>
-      <w:fldSimple w:instr=" SEQ Figura \* ARABIC ">
-        <w:r>
-          <w:rPr>
-            <w:noProof/>
-          </w:rPr>
-          <w:t>12</w:t>
-        </w:r>
-      </w:fldSimple>
+      <w:r>
+        <w:fldChar w:fldCharType="begin"/>
+      </w:r>
+      <w:r>
+        <w:instrText xml:space="preserve"> SEQ Figura \* ARABIC </w:instrText>
+      </w:r>
+      <w:r>
+        <w:fldChar w:fldCharType="separate"/>
+      </w:r>
+      <w:r>
+        <w:rPr>
+          <w:noProof/>
+        </w:rPr>
+        <w:t>12</w:t>
+      </w:r>
+      <w:r>
+        <w:rPr>
+          <w:noProof/>
+        </w:rPr>
+        <w:fldChar w:fldCharType="end"/>
+      </w:r>
       <w:r>
         <w:t xml:space="preserve"> Permissões do oper</w:t>
       </w:r>
@@ -7957,7 +8196,6 @@
       </w:pPr>
       <w:bookmarkStart w:id="31" w:name="_Toc72881343"/>
       <w:r>
-        <w:lastRenderedPageBreak/>
         <w:t xml:space="preserve">Utilizador </w:t>
       </w:r>
       <w:r>
@@ -8054,24 +8292,14 @@
       <w:r>
         <w:t xml:space="preserve">Figura </w:t>
       </w:r>
-      <w:r>
-        <w:fldChar w:fldCharType="begin"/>
-      </w:r>
-      <w:r>
-        <w:instrText xml:space="preserve"> SEQ Figura \* ARABIC </w:instrText>
-      </w:r>
-      <w:r>
-        <w:fldChar w:fldCharType="separate"/>
-      </w:r>
-      <w:r>
-        <w:rPr>
-          <w:noProof/>
-        </w:rPr>
-        <w:t>13</w:t>
-      </w:r>
-      <w:r>
-        <w:fldChar w:fldCharType="end"/>
-      </w:r>
+      <w:fldSimple w:instr=" SEQ Figura \* ARABIC ">
+        <w:r>
+          <w:rPr>
+            <w:noProof/>
+          </w:rPr>
+          <w:t>13</w:t>
+        </w:r>
+      </w:fldSimple>
       <w:r>
         <w:t xml:space="preserve"> Permissões adm</w:t>
       </w:r>
@@ -8240,24 +8468,14 @@
       <w:r>
         <w:t xml:space="preserve">Figura </w:t>
       </w:r>
-      <w:r>
-        <w:fldChar w:fldCharType="begin"/>
-      </w:r>
-      <w:r>
-        <w:instrText xml:space="preserve"> SEQ Figura \* ARABIC </w:instrText>
-      </w:r>
-      <w:r>
-        <w:fldChar w:fldCharType="separate"/>
-      </w:r>
-      <w:r>
-        <w:rPr>
-          <w:noProof/>
-        </w:rPr>
-        <w:t>14</w:t>
-      </w:r>
-      <w:r>
-        <w:fldChar w:fldCharType="end"/>
-      </w:r>
+      <w:fldSimple w:instr=" SEQ Figura \* ARABIC ">
+        <w:r>
+          <w:rPr>
+            <w:noProof/>
+          </w:rPr>
+          <w:t>14</w:t>
+        </w:r>
+      </w:fldSimple>
       <w:r>
         <w:t xml:space="preserve"> ACL Spoofing</w:t>
       </w:r>
@@ -8408,7 +8626,6 @@
         <w:rPr>
           <w:lang w:val="en-US"/>
         </w:rPr>
-        <w:lastRenderedPageBreak/>
         <w:t>TIME-BASED</w:t>
       </w:r>
       <w:bookmarkEnd w:id="39"/>
@@ -8606,14 +8823,30 @@
       <w:r>
         <w:t xml:space="preserve">Figura </w:t>
       </w:r>
-      <w:fldSimple w:instr=" SEQ Figura \* ARABIC ">
-        <w:r>
-          <w:rPr>
-            <w:noProof/>
-          </w:rPr>
-          <w:t>16</w:t>
-        </w:r>
-      </w:fldSimple>
+      <w:r>
+        <w:fldChar w:fldCharType="begin"/>
+      </w:r>
+      <w:r>
+        <w:instrText xml:space="preserve"> SE</w:instrText>
+      </w:r>
+      <w:r>
+        <w:instrText xml:space="preserve">Q Figura \* ARABIC </w:instrText>
+      </w:r>
+      <w:r>
+        <w:fldChar w:fldCharType="separate"/>
+      </w:r>
+      <w:r>
+        <w:rPr>
+          <w:noProof/>
+        </w:rPr>
+        <w:t>16</w:t>
+      </w:r>
+      <w:r>
+        <w:rPr>
+          <w:noProof/>
+        </w:rPr>
+        <w:fldChar w:fldCharType="end"/>
+      </w:r>
       <w:r>
         <w:t xml:space="preserve"> Aplicação de time-range a uma ACL</w:t>
       </w:r>
@@ -8728,14 +8961,27 @@
       <w:r>
         <w:t xml:space="preserve">Figura </w:t>
       </w:r>
-      <w:fldSimple w:instr=" SEQ Figura \* ARABIC ">
-        <w:r>
-          <w:rPr>
-            <w:noProof/>
-          </w:rPr>
-          <w:t>17</w:t>
-        </w:r>
-      </w:fldSimple>
+      <w:r>
+        <w:fldChar w:fldCharType="begin"/>
+      </w:r>
+      <w:r>
+        <w:instrText xml:space="preserve"> SEQ Figura \* ARABIC </w:instrText>
+      </w:r>
+      <w:r>
+        <w:fldChar w:fldCharType="separate"/>
+      </w:r>
+      <w:r>
+        <w:rPr>
+          <w:noProof/>
+        </w:rPr>
+        <w:t>17</w:t>
+      </w:r>
+      <w:r>
+        <w:rPr>
+          <w:noProof/>
+        </w:rPr>
+        <w:fldChar w:fldCharType="end"/>
+      </w:r>
       <w:r>
         <w:t xml:space="preserve"> Configuração time-range</w:t>
       </w:r>
@@ -8812,6 +9058,7 @@
         <w:rPr>
           <w:noProof/>
         </w:rPr>
+        <w:lastRenderedPageBreak/>
         <w:drawing>
           <wp:inline distT="0" distB="0" distL="0" distR="0" wp14:anchorId="72CA91B0" wp14:editId="1E730737">
             <wp:extent cx="5400040" cy="615315"/>
@@ -8861,14 +9108,27 @@
       <w:r>
         <w:t xml:space="preserve">Figura </w:t>
       </w:r>
-      <w:fldSimple w:instr=" SEQ Figura \* ARABIC ">
-        <w:r>
-          <w:rPr>
-            <w:noProof/>
-          </w:rPr>
-          <w:t>18</w:t>
-        </w:r>
-      </w:fldSimple>
+      <w:r>
+        <w:fldChar w:fldCharType="begin"/>
+      </w:r>
+      <w:r>
+        <w:instrText xml:space="preserve"> SEQ Figura \* ARABIC </w:instrText>
+      </w:r>
+      <w:r>
+        <w:fldChar w:fldCharType="separate"/>
+      </w:r>
+      <w:r>
+        <w:rPr>
+          <w:noProof/>
+        </w:rPr>
+        <w:t>18</w:t>
+      </w:r>
+      <w:r>
+        <w:rPr>
+          <w:noProof/>
+        </w:rPr>
+        <w:fldChar w:fldCharType="end"/>
+      </w:r>
       <w:r>
         <w:t xml:space="preserve"> </w:t>
       </w:r>
@@ -8963,14 +9223,27 @@
       <w:r>
         <w:t xml:space="preserve">Figura </w:t>
       </w:r>
-      <w:fldSimple w:instr=" SEQ Figura \* ARABIC ">
-        <w:r>
-          <w:rPr>
-            <w:noProof/>
-          </w:rPr>
-          <w:t>19</w:t>
-        </w:r>
-      </w:fldSimple>
+      <w:r>
+        <w:fldChar w:fldCharType="begin"/>
+      </w:r>
+      <w:r>
+        <w:instrText xml:space="preserve"> SEQ Figura \* ARABIC </w:instrText>
+      </w:r>
+      <w:r>
+        <w:fldChar w:fldCharType="separate"/>
+      </w:r>
+      <w:r>
+        <w:rPr>
+          <w:noProof/>
+        </w:rPr>
+        <w:t>19</w:t>
+      </w:r>
+      <w:r>
+        <w:rPr>
+          <w:noProof/>
+        </w:rPr>
+        <w:fldChar w:fldCharType="end"/>
+      </w:r>
       <w:r>
         <w:t xml:space="preserve"> ACL Reflected</w:t>
       </w:r>
@@ -8993,7 +9266,6 @@
     </w:p>
     <w:p>
       <w:r>
-        <w:lastRenderedPageBreak/>
         <w:t>Primeir</w:t>
       </w:r>
       <w:r>
@@ -9069,14 +9341,27 @@
       <w:r>
         <w:t xml:space="preserve">Figura </w:t>
       </w:r>
-      <w:fldSimple w:instr=" SEQ Figura \* ARABIC ">
-        <w:r>
-          <w:rPr>
-            <w:noProof/>
-          </w:rPr>
-          <w:t>20</w:t>
-        </w:r>
-      </w:fldSimple>
+      <w:r>
+        <w:fldChar w:fldCharType="begin"/>
+      </w:r>
+      <w:r>
+        <w:instrText xml:space="preserve"> SEQ Figura \* ARABIC </w:instrText>
+      </w:r>
+      <w:r>
+        <w:fldChar w:fldCharType="separate"/>
+      </w:r>
+      <w:r>
+        <w:rPr>
+          <w:noProof/>
+        </w:rPr>
+        <w:t>20</w:t>
+      </w:r>
+      <w:r>
+        <w:rPr>
+          <w:noProof/>
+        </w:rPr>
+        <w:fldChar w:fldCharType="end"/>
+      </w:r>
       <w:r>
         <w:t xml:space="preserve"> Permissão ICMP com CBAC</w:t>
       </w:r>
@@ -9147,14 +9432,27 @@
       <w:r>
         <w:t xml:space="preserve">Figura </w:t>
       </w:r>
-      <w:fldSimple w:instr=" SEQ Figura \* ARABIC ">
-        <w:r>
-          <w:rPr>
-            <w:noProof/>
-          </w:rPr>
-          <w:t>21</w:t>
-        </w:r>
-      </w:fldSimple>
+      <w:r>
+        <w:fldChar w:fldCharType="begin"/>
+      </w:r>
+      <w:r>
+        <w:instrText xml:space="preserve"> SEQ Figura \* ARABIC </w:instrText>
+      </w:r>
+      <w:r>
+        <w:fldChar w:fldCharType="separate"/>
+      </w:r>
+      <w:r>
+        <w:rPr>
+          <w:noProof/>
+        </w:rPr>
+        <w:t>21</w:t>
+      </w:r>
+      <w:r>
+        <w:rPr>
+          <w:noProof/>
+        </w:rPr>
+        <w:fldChar w:fldCharType="end"/>
+      </w:r>
       <w:r>
         <w:t xml:space="preserve"> Atribuição CBAC na Interface</w:t>
       </w:r>
@@ -9302,14 +9600,27 @@
       <w:r>
         <w:t xml:space="preserve">Figura </w:t>
       </w:r>
-      <w:fldSimple w:instr=" SEQ Figura \* ARABIC ">
-        <w:r>
-          <w:rPr>
-            <w:noProof/>
-          </w:rPr>
-          <w:t>22</w:t>
-        </w:r>
-      </w:fldSimple>
+      <w:r>
+        <w:fldChar w:fldCharType="begin"/>
+      </w:r>
+      <w:r>
+        <w:instrText xml:space="preserve"> SEQ Figura \* ARABIC </w:instrText>
+      </w:r>
+      <w:r>
+        <w:fldChar w:fldCharType="separate"/>
+      </w:r>
+      <w:r>
+        <w:rPr>
+          <w:noProof/>
+        </w:rPr>
+        <w:t>22</w:t>
+      </w:r>
+      <w:r>
+        <w:rPr>
+          <w:noProof/>
+        </w:rPr>
+        <w:fldChar w:fldCharType="end"/>
+      </w:r>
       <w:r>
         <w:t xml:space="preserve"> Configuração Dynamic na ACL</w:t>
       </w:r>
@@ -9317,6 +9628,7 @@
     </w:p>
     <w:p>
       <w:r>
+        <w:lastRenderedPageBreak/>
         <w:t xml:space="preserve">Foi criado o utilizador myaccess com o comando </w:t>
       </w:r>
       <w:r>
@@ -9404,14 +9716,27 @@
       <w:r>
         <w:t xml:space="preserve">Figura </w:t>
       </w:r>
-      <w:fldSimple w:instr=" SEQ Figura \* ARABIC ">
-        <w:r>
-          <w:rPr>
-            <w:noProof/>
-          </w:rPr>
-          <w:t>23</w:t>
-        </w:r>
-      </w:fldSimple>
+      <w:r>
+        <w:fldChar w:fldCharType="begin"/>
+      </w:r>
+      <w:r>
+        <w:instrText xml:space="preserve"> SEQ Figura \* ARABIC </w:instrText>
+      </w:r>
+      <w:r>
+        <w:fldChar w:fldCharType="separate"/>
+      </w:r>
+      <w:r>
+        <w:rPr>
+          <w:noProof/>
+        </w:rPr>
+        <w:t>23</w:t>
+      </w:r>
+      <w:r>
+        <w:rPr>
+          <w:noProof/>
+        </w:rPr>
+        <w:fldChar w:fldCharType="end"/>
+      </w:r>
       <w:r>
         <w:t xml:space="preserve"> Utilizador myaccess</w:t>
       </w:r>
@@ -9620,14 +9945,27 @@
       <w:r>
         <w:t xml:space="preserve">Figura </w:t>
       </w:r>
-      <w:fldSimple w:instr=" SEQ Figura \* ARABIC ">
-        <w:r>
-          <w:rPr>
-            <w:noProof/>
-          </w:rPr>
-          <w:t>24</w:t>
-        </w:r>
-      </w:fldSimple>
+      <w:r>
+        <w:fldChar w:fldCharType="begin"/>
+      </w:r>
+      <w:r>
+        <w:instrText xml:space="preserve"> SEQ Figura \* ARABIC </w:instrText>
+      </w:r>
+      <w:r>
+        <w:fldChar w:fldCharType="separate"/>
+      </w:r>
+      <w:r>
+        <w:rPr>
+          <w:noProof/>
+        </w:rPr>
+        <w:t>24</w:t>
+      </w:r>
+      <w:r>
+        <w:rPr>
+          <w:noProof/>
+        </w:rPr>
+        <w:fldChar w:fldCharType="end"/>
+      </w:r>
       <w:r>
         <w:t xml:space="preserve"> ACL atribuída nas diferentes zonas</w:t>
       </w:r>
@@ -9692,14 +10030,27 @@
       <w:r>
         <w:t xml:space="preserve">Figura </w:t>
       </w:r>
-      <w:fldSimple w:instr=" SEQ Figura \* ARABIC ">
-        <w:r>
-          <w:rPr>
-            <w:noProof/>
-          </w:rPr>
-          <w:t>25</w:t>
-        </w:r>
-      </w:fldSimple>
+      <w:r>
+        <w:fldChar w:fldCharType="begin"/>
+      </w:r>
+      <w:r>
+        <w:instrText xml:space="preserve"> SEQ Figura \* ARABIC </w:instrText>
+      </w:r>
+      <w:r>
+        <w:fldChar w:fldCharType="separate"/>
+      </w:r>
+      <w:r>
+        <w:rPr>
+          <w:noProof/>
+        </w:rPr>
+        <w:t>25</w:t>
+      </w:r>
+      <w:r>
+        <w:rPr>
+          <w:noProof/>
+        </w:rPr>
+        <w:fldChar w:fldCharType="end"/>
+      </w:r>
       <w:r>
         <w:t xml:space="preserve"> Criação de zonas</w:t>
       </w:r>
@@ -9764,14 +10115,27 @@
       <w:r>
         <w:t xml:space="preserve">Figura </w:t>
       </w:r>
-      <w:fldSimple w:instr=" SEQ Figura \* ARABIC ">
-        <w:r>
-          <w:rPr>
-            <w:noProof/>
-          </w:rPr>
-          <w:t>26</w:t>
-        </w:r>
-      </w:fldSimple>
+      <w:r>
+        <w:fldChar w:fldCharType="begin"/>
+      </w:r>
+      <w:r>
+        <w:instrText xml:space="preserve"> SEQ Figura \* ARABIC </w:instrText>
+      </w:r>
+      <w:r>
+        <w:fldChar w:fldCharType="separate"/>
+      </w:r>
+      <w:r>
+        <w:rPr>
+          <w:noProof/>
+        </w:rPr>
+        <w:t>26</w:t>
+      </w:r>
+      <w:r>
+        <w:rPr>
+          <w:noProof/>
+        </w:rPr>
+        <w:fldChar w:fldCharType="end"/>
+      </w:r>
       <w:r>
         <w:t xml:space="preserve"> Atribuição das Zonas às Interfaces</w:t>
       </w:r>
@@ -9842,14 +10206,27 @@
       <w:r>
         <w:t xml:space="preserve">Figura </w:t>
       </w:r>
-      <w:fldSimple w:instr=" SEQ Figura \* ARABIC ">
-        <w:r>
-          <w:rPr>
-            <w:noProof/>
-          </w:rPr>
-          <w:t>27</w:t>
-        </w:r>
-      </w:fldSimple>
+      <w:r>
+        <w:fldChar w:fldCharType="begin"/>
+      </w:r>
+      <w:r>
+        <w:instrText xml:space="preserve"> SEQ Figura \* ARABIC </w:instrText>
+      </w:r>
+      <w:r>
+        <w:fldChar w:fldCharType="separate"/>
+      </w:r>
+      <w:r>
+        <w:rPr>
+          <w:noProof/>
+        </w:rPr>
+        <w:t>27</w:t>
+      </w:r>
+      <w:r>
+        <w:rPr>
+          <w:noProof/>
+        </w:rPr>
+        <w:fldChar w:fldCharType="end"/>
+      </w:r>
       <w:r>
         <w:t xml:space="preserve"> Criação das Classes e atribuição das ACL's</w:t>
       </w:r>
@@ -9928,14 +10305,27 @@
       <w:r>
         <w:t xml:space="preserve">Figura </w:t>
       </w:r>
-      <w:fldSimple w:instr=" SEQ Figura \* ARABIC ">
-        <w:r>
-          <w:rPr>
-            <w:noProof/>
-          </w:rPr>
-          <w:t>28</w:t>
-        </w:r>
-      </w:fldSimple>
+      <w:r>
+        <w:fldChar w:fldCharType="begin"/>
+      </w:r>
+      <w:r>
+        <w:instrText xml:space="preserve"> SEQ Figura \* ARABIC </w:instrText>
+      </w:r>
+      <w:r>
+        <w:fldChar w:fldCharType="separate"/>
+      </w:r>
+      <w:r>
+        <w:rPr>
+          <w:noProof/>
+        </w:rPr>
+        <w:t>28</w:t>
+      </w:r>
+      <w:r>
+        <w:rPr>
+          <w:noProof/>
+        </w:rPr>
+        <w:fldChar w:fldCharType="end"/>
+      </w:r>
       <w:r>
         <w:t xml:space="preserve"> Criação Policy-map e atribuição das classes</w:t>
       </w:r>
@@ -10030,14 +10420,27 @@
       <w:r>
         <w:t xml:space="preserve">Figura </w:t>
       </w:r>
-      <w:fldSimple w:instr=" SEQ Figura \* ARABIC ">
-        <w:r>
-          <w:rPr>
-            <w:noProof/>
-          </w:rPr>
-          <w:t>29</w:t>
-        </w:r>
-      </w:fldSimple>
+      <w:r>
+        <w:fldChar w:fldCharType="begin"/>
+      </w:r>
+      <w:r>
+        <w:instrText xml:space="preserve"> SEQ Figura \* ARABIC </w:instrText>
+      </w:r>
+      <w:r>
+        <w:fldChar w:fldCharType="separate"/>
+      </w:r>
+      <w:r>
+        <w:rPr>
+          <w:noProof/>
+        </w:rPr>
+        <w:t>29</w:t>
+      </w:r>
+      <w:r>
+        <w:rPr>
+          <w:noProof/>
+        </w:rPr>
+        <w:fldChar w:fldCharType="end"/>
+      </w:r>
       <w:r>
         <w:t xml:space="preserve"> Criação da Zone-Pair</w:t>
       </w:r>
@@ -10176,14 +10579,27 @@
       <w:r>
         <w:t xml:space="preserve">Figura </w:t>
       </w:r>
-      <w:fldSimple w:instr=" SEQ Figura \* ARABIC ">
-        <w:r>
-          <w:rPr>
-            <w:noProof/>
-          </w:rPr>
-          <w:t>30</w:t>
-        </w:r>
-      </w:fldSimple>
+      <w:r>
+        <w:fldChar w:fldCharType="begin"/>
+      </w:r>
+      <w:r>
+        <w:instrText xml:space="preserve"> SEQ Figura \* ARABIC </w:instrText>
+      </w:r>
+      <w:r>
+        <w:fldChar w:fldCharType="separate"/>
+      </w:r>
+      <w:r>
+        <w:rPr>
+          <w:noProof/>
+        </w:rPr>
+        <w:t>30</w:t>
+      </w:r>
+      <w:r>
+        <w:rPr>
+          <w:noProof/>
+        </w:rPr>
+        <w:fldChar w:fldCharType="end"/>
+      </w:r>
       <w:r>
         <w:t xml:space="preserve"> Atribuição de Outside e Inside nas Interfaces</w:t>
       </w:r>
@@ -10252,14 +10668,27 @@
       <w:r>
         <w:t xml:space="preserve">Figura </w:t>
       </w:r>
-      <w:fldSimple w:instr=" SEQ Figura \* ARABIC ">
-        <w:r>
-          <w:rPr>
-            <w:noProof/>
-          </w:rPr>
-          <w:t>31</w:t>
-        </w:r>
-      </w:fldSimple>
+      <w:r>
+        <w:fldChar w:fldCharType="begin"/>
+      </w:r>
+      <w:r>
+        <w:instrText xml:space="preserve"> SEQ Figura \* ARABIC </w:instrText>
+      </w:r>
+      <w:r>
+        <w:fldChar w:fldCharType="separate"/>
+      </w:r>
+      <w:r>
+        <w:rPr>
+          <w:noProof/>
+        </w:rPr>
+        <w:t>31</w:t>
+      </w:r>
+      <w:r>
+        <w:rPr>
+          <w:noProof/>
+        </w:rPr>
+        <w:fldChar w:fldCharType="end"/>
+      </w:r>
       <w:r>
         <w:t xml:space="preserve"> ACL de IP's Privados</w:t>
       </w:r>
@@ -10334,14 +10763,27 @@
       <w:r>
         <w:t xml:space="preserve">Figura </w:t>
       </w:r>
-      <w:fldSimple w:instr=" SEQ Figura \* ARABIC ">
-        <w:r>
-          <w:rPr>
-            <w:noProof/>
-          </w:rPr>
-          <w:t>32</w:t>
-        </w:r>
-      </w:fldSimple>
+      <w:r>
+        <w:fldChar w:fldCharType="begin"/>
+      </w:r>
+      <w:r>
+        <w:instrText xml:space="preserve"> SEQ Figura \* ARABIC </w:instrText>
+      </w:r>
+      <w:r>
+        <w:fldChar w:fldCharType="separate"/>
+      </w:r>
+      <w:r>
+        <w:rPr>
+          <w:noProof/>
+        </w:rPr>
+        <w:t>32</w:t>
+      </w:r>
+      <w:r>
+        <w:rPr>
+          <w:noProof/>
+        </w:rPr>
+        <w:fldChar w:fldCharType="end"/>
+      </w:r>
       <w:r>
         <w:t xml:space="preserve"> Configuração do NAT na Interface f0/0</w:t>
       </w:r>

</xml_diff>